<commit_message>
final version of exp design
</commit_message>
<xml_diff>
--- a/data/misc/einleitung.docx
+++ b/data/misc/einleitung.docx
@@ -956,17 +956,19 @@
           <w:sz w:val="28"/>
           <w:szCs w:val="28"/>
         </w:rPr>
-        <w:t xml:space="preserve"> zu antwort</w:t>
+        <w:t xml:space="preserve"> zu </w:t>
       </w:r>
       <w:r>
         <w:rPr>
           <w:rFonts w:asciiTheme="minorHAnsi" w:hAnsiTheme="minorHAnsi"/>
           <w:b/>
           <w:bCs/>
-          <w:sz w:val="28"/>
-          <w:szCs w:val="28"/>
-        </w:rPr>
-        <w:t>en</w:t>
+          <w:i/>
+          <w:iCs/>
+          <w:sz w:val="28"/>
+          <w:szCs w:val="28"/>
+        </w:rPr>
+        <w:t>reagieren</w:t>
       </w:r>
       <w:r>
         <w:rPr>
@@ -1010,7 +1012,15 @@
           <w:sz w:val="28"/>
           <w:szCs w:val="28"/>
         </w:rPr>
-        <w:t>20</w:t>
+        <w:t>2</w:t>
+      </w:r>
+      <w:r>
+        <w:rPr>
+          <w:rFonts w:asciiTheme="minorHAnsi" w:hAnsiTheme="minorHAnsi"/>
+          <w:sz w:val="28"/>
+          <w:szCs w:val="28"/>
+        </w:rPr>
+        <w:t>0</w:t>
       </w:r>
       <w:r>
         <w:rPr>
@@ -3895,6 +3905,7 @@
           <w:bCs/>
           <w:i/>
           <w:iCs/>
+          <w:color w:val="FF0000"/>
           <w:sz w:val="28"/>
           <w:szCs w:val="28"/>
         </w:rPr>
@@ -3906,10 +3917,24 @@
           <w:bCs/>
           <w:i/>
           <w:iCs/>
+          <w:color w:val="FF0000"/>
           <w:sz w:val="28"/>
           <w:szCs w:val="28"/>
         </w:rPr>
         <w:t>Dasselbe Verfahren kann nicht nur für die horizontale, sondern auch für die vertikale Achse angewendet werden (mögliche Positionen der Lautsprecher finden Sie in Abbildung 2).</w:t>
+      </w:r>
+      <w:r>
+        <w:rPr>
+          <w:rFonts w:asciiTheme="minorHAnsi" w:hAnsiTheme="minorHAnsi" w:cstheme="minorHAnsi"/>
+          <w:b/>
+          <w:bCs/>
+          <w:i/>
+          <w:iCs/>
+          <w:color w:val="FF0000"/>
+          <w:sz w:val="28"/>
+          <w:szCs w:val="28"/>
+        </w:rPr>
+        <w:t xml:space="preserve"> Verwendete Achse variiert von Block zu Block.</w:t>
       </w:r>
     </w:p>
     <w:p>
@@ -3939,20 +3964,6 @@
           <w:rFonts w:asciiTheme="minorHAnsi" w:hAnsiTheme="minorHAnsi" w:cstheme="minorHAnsi"/>
           <w:sz w:val="28"/>
           <w:szCs w:val="28"/>
-        </w:rPr>
-      </w:pPr>
-    </w:p>
-    <w:p>
-      <w:pPr>
-        <w:spacing w:line="360" w:lineRule="auto"/>
-        <w:jc w:val="both"/>
-        <w:rPr>
-          <w:rFonts w:cstheme="minorHAnsi"/>
-          <w:b/>
-          <w:bCs/>
-          <w:sz w:val="28"/>
-          <w:szCs w:val="28"/>
-          <w:lang w:val="de-DE"/>
         </w:rPr>
       </w:pPr>
     </w:p>
@@ -4556,17 +4567,6 @@
           <w:lang w:val="en-GB"/>
         </w:rPr>
       </w:pPr>
-      <w:r>
-        <w:rPr>
-          <w:rFonts w:asciiTheme="minorHAnsi" w:hAnsiTheme="minorHAnsi" w:cstheme="minorHAnsi"/>
-          <w:sz w:val="28"/>
-          <w:szCs w:val="28"/>
-          <w:u w:val="single"/>
-          <w:lang w:val="en-GB"/>
-        </w:rPr>
-        <w:lastRenderedPageBreak/>
-        <w:t xml:space="preserve">Here's what happens next: </w:t>
-      </w:r>
     </w:p>
     <w:p>
       <w:pPr>
@@ -4574,303 +4574,23 @@
         <w:spacing w:line="360" w:lineRule="auto"/>
         <w:jc w:val="both"/>
         <w:rPr>
-          <w:rStyle w:val="rynqvb"/>
-          <w:rFonts w:asciiTheme="minorHAnsi" w:eastAsiaTheme="majorEastAsia" w:hAnsiTheme="minorHAnsi"/>
-          <w:sz w:val="28"/>
-          <w:szCs w:val="28"/>
-          <w:lang w:val="en"/>
+          <w:rFonts w:asciiTheme="minorHAnsi" w:hAnsiTheme="minorHAnsi" w:cstheme="minorHAnsi"/>
+          <w:sz w:val="28"/>
+          <w:szCs w:val="28"/>
+          <w:u w:val="single"/>
+          <w:lang w:val="en-GB"/>
         </w:rPr>
       </w:pPr>
       <w:r>
         <w:rPr>
-          <w:rStyle w:val="rynqvb"/>
-          <w:rFonts w:asciiTheme="minorHAnsi" w:eastAsiaTheme="majorEastAsia" w:hAnsiTheme="minorHAnsi"/>
-          <w:sz w:val="28"/>
-          <w:szCs w:val="28"/>
-          <w:lang w:val="en"/>
-        </w:rPr>
-        <w:t>Your goal is to focus on the target voice and press the corresponding numbers you hear on the keypad.</w:t>
-      </w:r>
-      <w:r>
-        <w:rPr>
-          <w:rStyle w:val="hwtze"/>
-          <w:rFonts w:asciiTheme="minorHAnsi" w:eastAsiaTheme="majorEastAsia" w:hAnsiTheme="minorHAnsi"/>
-          <w:sz w:val="28"/>
-          <w:szCs w:val="28"/>
-          <w:lang w:val="en"/>
-        </w:rPr>
-        <w:t xml:space="preserve"> </w:t>
-      </w:r>
-      <w:r>
-        <w:rPr>
-          <w:rStyle w:val="rynqvb"/>
-          <w:rFonts w:asciiTheme="minorHAnsi" w:eastAsiaTheme="majorEastAsia" w:hAnsiTheme="minorHAnsi"/>
-          <w:sz w:val="28"/>
-          <w:szCs w:val="28"/>
-          <w:lang w:val="en"/>
-        </w:rPr>
-        <w:t xml:space="preserve">The </w:t>
-      </w:r>
-      <w:r>
-        <w:rPr>
-          <w:rStyle w:val="rynqvb"/>
-          <w:rFonts w:asciiTheme="minorHAnsi" w:eastAsiaTheme="majorEastAsia" w:hAnsiTheme="minorHAnsi"/>
-          <w:sz w:val="28"/>
-          <w:szCs w:val="28"/>
-          <w:lang w:val="en"/>
-        </w:rPr>
-        <w:t>second</w:t>
-      </w:r>
-      <w:r>
-        <w:rPr>
-          <w:rStyle w:val="rynqvb"/>
-          <w:rFonts w:asciiTheme="minorHAnsi" w:eastAsiaTheme="majorEastAsia" w:hAnsiTheme="minorHAnsi"/>
-          <w:sz w:val="28"/>
-          <w:szCs w:val="28"/>
-          <w:lang w:val="en"/>
-        </w:rPr>
-        <w:t xml:space="preserve"> voice is there to distract you.</w:t>
-      </w:r>
-      <w:r>
-        <w:rPr>
-          <w:rStyle w:val="hwtze"/>
-          <w:rFonts w:asciiTheme="minorHAnsi" w:eastAsiaTheme="majorEastAsia" w:hAnsiTheme="minorHAnsi"/>
-          <w:sz w:val="28"/>
-          <w:szCs w:val="28"/>
-          <w:lang w:val="en"/>
-        </w:rPr>
-        <w:t xml:space="preserve"> </w:t>
-      </w:r>
-      <w:r>
-        <w:rPr>
-          <w:rStyle w:val="hwtze"/>
-          <w:rFonts w:asciiTheme="minorHAnsi" w:eastAsiaTheme="majorEastAsia" w:hAnsiTheme="minorHAnsi"/>
-          <w:sz w:val="28"/>
-          <w:szCs w:val="28"/>
-          <w:lang w:val="en"/>
-        </w:rPr>
-        <w:t>Target and distractor voice will be spatially separated along the horizontal plane</w:t>
-      </w:r>
-      <w:r>
-        <w:rPr>
-          <w:rStyle w:val="hwtze"/>
-          <w:rFonts w:asciiTheme="minorHAnsi" w:eastAsiaTheme="majorEastAsia" w:hAnsiTheme="minorHAnsi"/>
-          <w:sz w:val="28"/>
-          <w:szCs w:val="28"/>
-          <w:lang w:val="en"/>
-        </w:rPr>
-        <w:t xml:space="preserve"> (see Figure 2, page 7)</w:t>
-      </w:r>
-      <w:r>
-        <w:rPr>
-          <w:rStyle w:val="hwtze"/>
-          <w:rFonts w:asciiTheme="minorHAnsi" w:eastAsiaTheme="majorEastAsia" w:hAnsiTheme="minorHAnsi"/>
-          <w:sz w:val="28"/>
-          <w:szCs w:val="28"/>
-          <w:lang w:val="en"/>
-        </w:rPr>
-        <w:t xml:space="preserve">. </w:t>
-      </w:r>
-      <w:r>
-        <w:rPr>
-          <w:rStyle w:val="rynqvb"/>
-          <w:rFonts w:asciiTheme="minorHAnsi" w:eastAsiaTheme="majorEastAsia" w:hAnsiTheme="minorHAnsi"/>
-          <w:b/>
-          <w:bCs/>
-          <w:sz w:val="28"/>
-          <w:szCs w:val="28"/>
-          <w:lang w:val="en"/>
-        </w:rPr>
-        <w:t>The target voice always starts playing first</w:t>
-      </w:r>
-      <w:r>
-        <w:rPr>
-          <w:rStyle w:val="rynqvb"/>
-          <w:rFonts w:asciiTheme="minorHAnsi" w:eastAsiaTheme="majorEastAsia" w:hAnsiTheme="minorHAnsi"/>
-          <w:sz w:val="28"/>
-          <w:szCs w:val="28"/>
-          <w:lang w:val="en"/>
-        </w:rPr>
-        <w:t>, giving you enough time to locate and adjust to it</w:t>
-      </w:r>
-      <w:r>
-        <w:rPr>
-          <w:rStyle w:val="rynqvb"/>
-          <w:rFonts w:asciiTheme="minorHAnsi" w:eastAsiaTheme="majorEastAsia" w:hAnsiTheme="minorHAnsi"/>
-          <w:sz w:val="28"/>
-          <w:szCs w:val="28"/>
-          <w:lang w:val="en"/>
-        </w:rPr>
-        <w:t xml:space="preserve"> (see Figure 1, page 7)</w:t>
-      </w:r>
-      <w:r>
-        <w:rPr>
-          <w:rStyle w:val="rynqvb"/>
-          <w:rFonts w:asciiTheme="minorHAnsi" w:eastAsiaTheme="majorEastAsia" w:hAnsiTheme="minorHAnsi"/>
-          <w:sz w:val="26"/>
-          <w:szCs w:val="26"/>
-          <w:lang w:val="en"/>
-        </w:rPr>
-        <w:t>.</w:t>
-      </w:r>
-      <w:r>
-        <w:rPr>
-          <w:rStyle w:val="hwtze"/>
-          <w:rFonts w:asciiTheme="minorHAnsi" w:eastAsiaTheme="majorEastAsia" w:hAnsiTheme="minorHAnsi"/>
-          <w:sz w:val="26"/>
-          <w:szCs w:val="26"/>
-          <w:lang w:val="en"/>
-        </w:rPr>
-        <w:t xml:space="preserve"> </w:t>
-      </w:r>
-      <w:r>
-        <w:rPr>
-          <w:rFonts w:asciiTheme="minorHAnsi" w:hAnsiTheme="minorHAnsi"/>
-          <w:sz w:val="26"/>
-          <w:szCs w:val="26"/>
-          <w:lang w:val="en-US"/>
-        </w:rPr>
-        <w:t xml:space="preserve">Please </w:t>
-      </w:r>
-      <w:r>
-        <w:rPr>
-          <w:rFonts w:asciiTheme="minorHAnsi" w:hAnsiTheme="minorHAnsi"/>
-          <w:b/>
-          <w:bCs/>
-          <w:sz w:val="26"/>
-          <w:szCs w:val="26"/>
-          <w:lang w:val="en-US"/>
-        </w:rPr>
-        <w:t xml:space="preserve">respond to every </w:t>
-      </w:r>
-      <w:r>
-        <w:rPr>
-          <w:rFonts w:asciiTheme="minorHAnsi" w:hAnsiTheme="minorHAnsi"/>
-          <w:b/>
-          <w:bCs/>
-          <w:sz w:val="26"/>
-          <w:szCs w:val="26"/>
-          <w:lang w:val="en-US"/>
-        </w:rPr>
-        <w:t xml:space="preserve">target </w:t>
-      </w:r>
-      <w:r>
-        <w:rPr>
-          <w:rFonts w:asciiTheme="minorHAnsi" w:hAnsiTheme="minorHAnsi"/>
-          <w:b/>
-          <w:bCs/>
-          <w:sz w:val="26"/>
-          <w:szCs w:val="26"/>
-          <w:lang w:val="en-US"/>
-        </w:rPr>
-        <w:t>number spoken by the target voice</w:t>
-      </w:r>
-      <w:r>
-        <w:rPr>
-          <w:rFonts w:asciiTheme="minorHAnsi" w:hAnsiTheme="minorHAnsi"/>
-          <w:sz w:val="26"/>
-          <w:szCs w:val="26"/>
-          <w:lang w:val="en-US"/>
-        </w:rPr>
-        <w:t>.</w:t>
-      </w:r>
-      <w:r>
-        <w:rPr>
-          <w:rFonts w:asciiTheme="minorHAnsi" w:hAnsiTheme="minorHAnsi"/>
-          <w:sz w:val="26"/>
-          <w:szCs w:val="26"/>
-          <w:lang w:val="en-US"/>
-        </w:rPr>
-        <w:t xml:space="preserve"> </w:t>
-      </w:r>
-      <w:r>
-        <w:rPr>
-          <w:rFonts w:asciiTheme="minorHAnsi" w:hAnsiTheme="minorHAnsi"/>
-          <w:b/>
-          <w:bCs/>
-          <w:sz w:val="26"/>
-          <w:szCs w:val="26"/>
-          <w:lang w:val="en-US"/>
-        </w:rPr>
-        <w:t>The target changes for each block, and it will be announced to you in advance.</w:t>
-      </w:r>
-      <w:r>
-        <w:rPr>
-          <w:rFonts w:asciiTheme="minorHAnsi" w:hAnsiTheme="minorHAnsi"/>
-          <w:sz w:val="26"/>
-          <w:szCs w:val="26"/>
-          <w:lang w:val="en-US"/>
-        </w:rPr>
-        <w:t xml:space="preserve"> </w:t>
-      </w:r>
-      <w:r>
-        <w:rPr>
-          <w:rFonts w:asciiTheme="minorHAnsi" w:hAnsiTheme="minorHAnsi"/>
-          <w:b/>
-          <w:bCs/>
-          <w:sz w:val="26"/>
-          <w:szCs w:val="26"/>
-          <w:lang w:val="en-US"/>
-        </w:rPr>
-        <w:t>If you mistakenly press the wrong number or get distracted by the other voice, continue as usual and refocus your attention on the target voice for the next number</w:t>
-      </w:r>
-      <w:r>
-        <w:rPr>
-          <w:b/>
-          <w:bCs/>
-          <w:lang w:val="en-US"/>
-        </w:rPr>
-        <w:t>.</w:t>
-      </w:r>
-      <w:r>
-        <w:rPr>
-          <w:rStyle w:val="hwtze"/>
-          <w:rFonts w:asciiTheme="minorHAnsi" w:eastAsiaTheme="majorEastAsia" w:hAnsiTheme="minorHAnsi"/>
-          <w:sz w:val="28"/>
-          <w:szCs w:val="28"/>
-          <w:lang w:val="en"/>
-        </w:rPr>
-        <w:t xml:space="preserve"> </w:t>
-      </w:r>
-      <w:r>
-        <w:rPr>
-          <w:rStyle w:val="rynqvb"/>
-          <w:rFonts w:asciiTheme="minorHAnsi" w:eastAsiaTheme="majorEastAsia" w:hAnsiTheme="minorHAnsi"/>
-          <w:sz w:val="28"/>
-          <w:szCs w:val="28"/>
-          <w:lang w:val="en"/>
-        </w:rPr>
-        <w:t xml:space="preserve">We will notify you when each block ends and this will be repeated </w:t>
-      </w:r>
-      <w:r>
-        <w:rPr>
-          <w:rStyle w:val="rynqvb"/>
-          <w:rFonts w:asciiTheme="minorHAnsi" w:eastAsiaTheme="majorEastAsia" w:hAnsiTheme="minorHAnsi"/>
-          <w:sz w:val="28"/>
-          <w:szCs w:val="28"/>
-          <w:lang w:val="en"/>
-        </w:rPr>
-        <w:t>20</w:t>
-      </w:r>
-      <w:r>
-        <w:rPr>
-          <w:rStyle w:val="rynqvb"/>
-          <w:rFonts w:asciiTheme="minorHAnsi" w:eastAsiaTheme="majorEastAsia" w:hAnsiTheme="minorHAnsi"/>
-          <w:sz w:val="28"/>
-          <w:szCs w:val="28"/>
-          <w:lang w:val="en"/>
-        </w:rPr>
-        <w:t xml:space="preserve"> times.</w:t>
-      </w:r>
-      <w:r>
-        <w:rPr>
-          <w:rStyle w:val="hwtze"/>
-          <w:rFonts w:asciiTheme="minorHAnsi" w:eastAsiaTheme="majorEastAsia" w:hAnsiTheme="minorHAnsi"/>
-          <w:sz w:val="28"/>
-          <w:szCs w:val="28"/>
-          <w:lang w:val="en"/>
-        </w:rPr>
-        <w:t xml:space="preserve"> </w:t>
+          <w:rFonts w:asciiTheme="minorHAnsi" w:hAnsiTheme="minorHAnsi" w:cstheme="minorHAnsi"/>
+          <w:sz w:val="28"/>
+          <w:szCs w:val="28"/>
+          <w:u w:val="single"/>
+          <w:lang w:val="en-GB"/>
+        </w:rPr>
+        <w:lastRenderedPageBreak/>
+        <w:t xml:space="preserve">Here's what happens next: </w:t>
       </w:r>
     </w:p>
     <w:p>
@@ -4879,38 +4599,325 @@
         <w:spacing w:line="360" w:lineRule="auto"/>
         <w:jc w:val="both"/>
         <w:rPr>
-          <w:rFonts w:asciiTheme="minorHAnsi" w:hAnsiTheme="minorHAnsi" w:cstheme="minorHAnsi"/>
-          <w:sz w:val="28"/>
-          <w:szCs w:val="28"/>
-          <w:lang w:val="en-GB"/>
+          <w:rStyle w:val="rynqvb"/>
+          <w:rFonts w:asciiTheme="minorHAnsi" w:eastAsiaTheme="majorEastAsia" w:hAnsiTheme="minorHAnsi"/>
+          <w:sz w:val="28"/>
+          <w:szCs w:val="28"/>
+          <w:lang w:val="en"/>
         </w:rPr>
       </w:pPr>
       <w:r>
         <w:rPr>
-          <w:rFonts w:asciiTheme="minorHAnsi" w:hAnsiTheme="minorHAnsi" w:cstheme="minorHAnsi"/>
-          <w:sz w:val="28"/>
-          <w:szCs w:val="28"/>
-          <w:lang w:val="en-GB"/>
-        </w:rPr>
-        <w:t>The same procedure will be applied for the vertical axis as well. This</w:t>
-      </w:r>
-      <w:r>
-        <w:rPr>
-          <w:rFonts w:asciiTheme="minorHAnsi" w:hAnsiTheme="minorHAnsi" w:cstheme="minorHAnsi"/>
-          <w:sz w:val="28"/>
-          <w:szCs w:val="28"/>
-          <w:lang w:val="en-GB"/>
-        </w:rPr>
-        <w:t xml:space="preserve"> time, the target voice will come from the lower speaker.</w:t>
-      </w:r>
-      <w:r>
-        <w:rPr>
-          <w:rFonts w:asciiTheme="minorHAnsi" w:hAnsiTheme="minorHAnsi" w:cstheme="minorHAnsi"/>
-          <w:sz w:val="28"/>
-          <w:szCs w:val="28"/>
-          <w:lang w:val="en-GB"/>
-        </w:rPr>
-        <w:t xml:space="preserve"> </w:t>
+          <w:rStyle w:val="rynqvb"/>
+          <w:rFonts w:asciiTheme="minorHAnsi" w:eastAsiaTheme="majorEastAsia" w:hAnsiTheme="minorHAnsi"/>
+          <w:sz w:val="28"/>
+          <w:szCs w:val="28"/>
+          <w:lang w:val="en"/>
+        </w:rPr>
+        <w:t>Your goal is to focus on the target voice and press the corresponding numbers you hear on the keypad.</w:t>
+      </w:r>
+      <w:r>
+        <w:rPr>
+          <w:rStyle w:val="hwtze"/>
+          <w:rFonts w:asciiTheme="minorHAnsi" w:eastAsiaTheme="majorEastAsia" w:hAnsiTheme="minorHAnsi"/>
+          <w:sz w:val="28"/>
+          <w:szCs w:val="28"/>
+          <w:lang w:val="en"/>
+        </w:rPr>
+        <w:t xml:space="preserve"> </w:t>
+      </w:r>
+      <w:r>
+        <w:rPr>
+          <w:rStyle w:val="rynqvb"/>
+          <w:rFonts w:asciiTheme="minorHAnsi" w:eastAsiaTheme="majorEastAsia" w:hAnsiTheme="minorHAnsi"/>
+          <w:sz w:val="28"/>
+          <w:szCs w:val="28"/>
+          <w:lang w:val="en"/>
+        </w:rPr>
+        <w:t xml:space="preserve">The </w:t>
+      </w:r>
+      <w:r>
+        <w:rPr>
+          <w:rStyle w:val="rynqvb"/>
+          <w:rFonts w:asciiTheme="minorHAnsi" w:eastAsiaTheme="majorEastAsia" w:hAnsiTheme="minorHAnsi"/>
+          <w:sz w:val="28"/>
+          <w:szCs w:val="28"/>
+          <w:lang w:val="en"/>
+        </w:rPr>
+        <w:t>second</w:t>
+      </w:r>
+      <w:r>
+        <w:rPr>
+          <w:rStyle w:val="rynqvb"/>
+          <w:rFonts w:asciiTheme="minorHAnsi" w:eastAsiaTheme="majorEastAsia" w:hAnsiTheme="minorHAnsi"/>
+          <w:sz w:val="28"/>
+          <w:szCs w:val="28"/>
+          <w:lang w:val="en"/>
+        </w:rPr>
+        <w:t xml:space="preserve"> voice is there to distract you.</w:t>
+      </w:r>
+      <w:r>
+        <w:rPr>
+          <w:rStyle w:val="hwtze"/>
+          <w:rFonts w:asciiTheme="minorHAnsi" w:eastAsiaTheme="majorEastAsia" w:hAnsiTheme="minorHAnsi"/>
+          <w:sz w:val="28"/>
+          <w:szCs w:val="28"/>
+          <w:lang w:val="en"/>
+        </w:rPr>
+        <w:t xml:space="preserve"> </w:t>
+      </w:r>
+      <w:r>
+        <w:rPr>
+          <w:rStyle w:val="hwtze"/>
+          <w:rFonts w:asciiTheme="minorHAnsi" w:eastAsiaTheme="majorEastAsia" w:hAnsiTheme="minorHAnsi"/>
+          <w:sz w:val="28"/>
+          <w:szCs w:val="28"/>
+          <w:lang w:val="en"/>
+        </w:rPr>
+        <w:t>Target and distractor voice will be spatially separated along the horizontal plane</w:t>
+      </w:r>
+      <w:r>
+        <w:rPr>
+          <w:rStyle w:val="hwtze"/>
+          <w:rFonts w:asciiTheme="minorHAnsi" w:eastAsiaTheme="majorEastAsia" w:hAnsiTheme="minorHAnsi"/>
+          <w:sz w:val="28"/>
+          <w:szCs w:val="28"/>
+          <w:lang w:val="en"/>
+        </w:rPr>
+        <w:t xml:space="preserve"> (see Figure 2, page 7)</w:t>
+      </w:r>
+      <w:r>
+        <w:rPr>
+          <w:rStyle w:val="hwtze"/>
+          <w:rFonts w:asciiTheme="minorHAnsi" w:eastAsiaTheme="majorEastAsia" w:hAnsiTheme="minorHAnsi"/>
+          <w:sz w:val="28"/>
+          <w:szCs w:val="28"/>
+          <w:lang w:val="en"/>
+        </w:rPr>
+        <w:t xml:space="preserve">. </w:t>
+      </w:r>
+      <w:r>
+        <w:rPr>
+          <w:rStyle w:val="rynqvb"/>
+          <w:rFonts w:asciiTheme="minorHAnsi" w:eastAsiaTheme="majorEastAsia" w:hAnsiTheme="minorHAnsi"/>
+          <w:b/>
+          <w:bCs/>
+          <w:sz w:val="28"/>
+          <w:szCs w:val="28"/>
+          <w:lang w:val="en"/>
+        </w:rPr>
+        <w:t>The target voice always starts playing first</w:t>
+      </w:r>
+      <w:r>
+        <w:rPr>
+          <w:rStyle w:val="rynqvb"/>
+          <w:rFonts w:asciiTheme="minorHAnsi" w:eastAsiaTheme="majorEastAsia" w:hAnsiTheme="minorHAnsi"/>
+          <w:sz w:val="28"/>
+          <w:szCs w:val="28"/>
+          <w:lang w:val="en"/>
+        </w:rPr>
+        <w:t>, giving you enough time to locate and adjust to it</w:t>
+      </w:r>
+      <w:r>
+        <w:rPr>
+          <w:rStyle w:val="rynqvb"/>
+          <w:rFonts w:asciiTheme="minorHAnsi" w:eastAsiaTheme="majorEastAsia" w:hAnsiTheme="minorHAnsi"/>
+          <w:sz w:val="28"/>
+          <w:szCs w:val="28"/>
+          <w:lang w:val="en"/>
+        </w:rPr>
+        <w:t xml:space="preserve"> (see Figure 1, page 7)</w:t>
+      </w:r>
+      <w:r>
+        <w:rPr>
+          <w:rStyle w:val="rynqvb"/>
+          <w:rFonts w:asciiTheme="minorHAnsi" w:eastAsiaTheme="majorEastAsia" w:hAnsiTheme="minorHAnsi"/>
+          <w:sz w:val="26"/>
+          <w:szCs w:val="26"/>
+          <w:lang w:val="en"/>
+        </w:rPr>
+        <w:t>.</w:t>
+      </w:r>
+      <w:r>
+        <w:rPr>
+          <w:rStyle w:val="hwtze"/>
+          <w:rFonts w:asciiTheme="minorHAnsi" w:eastAsiaTheme="majorEastAsia" w:hAnsiTheme="minorHAnsi"/>
+          <w:sz w:val="26"/>
+          <w:szCs w:val="26"/>
+          <w:lang w:val="en"/>
+        </w:rPr>
+        <w:t xml:space="preserve"> </w:t>
+      </w:r>
+      <w:r>
+        <w:rPr>
+          <w:rFonts w:asciiTheme="minorHAnsi" w:hAnsiTheme="minorHAnsi"/>
+          <w:sz w:val="26"/>
+          <w:szCs w:val="26"/>
+          <w:lang w:val="en-US"/>
+        </w:rPr>
+        <w:t xml:space="preserve">Please </w:t>
+      </w:r>
+      <w:r>
+        <w:rPr>
+          <w:rFonts w:asciiTheme="minorHAnsi" w:hAnsiTheme="minorHAnsi"/>
+          <w:b/>
+          <w:bCs/>
+          <w:sz w:val="26"/>
+          <w:szCs w:val="26"/>
+          <w:lang w:val="en-US"/>
+        </w:rPr>
+        <w:t xml:space="preserve">respond to every </w:t>
+      </w:r>
+      <w:r>
+        <w:rPr>
+          <w:rFonts w:asciiTheme="minorHAnsi" w:hAnsiTheme="minorHAnsi"/>
+          <w:b/>
+          <w:bCs/>
+          <w:sz w:val="26"/>
+          <w:szCs w:val="26"/>
+          <w:lang w:val="en-US"/>
+        </w:rPr>
+        <w:t xml:space="preserve">target </w:t>
+      </w:r>
+      <w:r>
+        <w:rPr>
+          <w:rFonts w:asciiTheme="minorHAnsi" w:hAnsiTheme="minorHAnsi"/>
+          <w:b/>
+          <w:bCs/>
+          <w:sz w:val="26"/>
+          <w:szCs w:val="26"/>
+          <w:lang w:val="en-US"/>
+        </w:rPr>
+        <w:t>number spoken by the target voice</w:t>
+      </w:r>
+      <w:r>
+        <w:rPr>
+          <w:rFonts w:asciiTheme="minorHAnsi" w:hAnsiTheme="minorHAnsi"/>
+          <w:sz w:val="26"/>
+          <w:szCs w:val="26"/>
+          <w:lang w:val="en-US"/>
+        </w:rPr>
+        <w:t>.</w:t>
+      </w:r>
+      <w:r>
+        <w:rPr>
+          <w:rFonts w:asciiTheme="minorHAnsi" w:hAnsiTheme="minorHAnsi"/>
+          <w:sz w:val="26"/>
+          <w:szCs w:val="26"/>
+          <w:lang w:val="en-US"/>
+        </w:rPr>
+        <w:t xml:space="preserve"> </w:t>
+      </w:r>
+      <w:r>
+        <w:rPr>
+          <w:rFonts w:asciiTheme="minorHAnsi" w:hAnsiTheme="minorHAnsi"/>
+          <w:b/>
+          <w:bCs/>
+          <w:sz w:val="26"/>
+          <w:szCs w:val="26"/>
+          <w:lang w:val="en-US"/>
+        </w:rPr>
+        <w:t>The target changes for each block, and it will be announced to you in advance.</w:t>
+      </w:r>
+      <w:r>
+        <w:rPr>
+          <w:rFonts w:asciiTheme="minorHAnsi" w:hAnsiTheme="minorHAnsi"/>
+          <w:sz w:val="26"/>
+          <w:szCs w:val="26"/>
+          <w:lang w:val="en-US"/>
+        </w:rPr>
+        <w:t xml:space="preserve"> </w:t>
+      </w:r>
+      <w:r>
+        <w:rPr>
+          <w:rFonts w:asciiTheme="minorHAnsi" w:hAnsiTheme="minorHAnsi"/>
+          <w:b/>
+          <w:bCs/>
+          <w:sz w:val="26"/>
+          <w:szCs w:val="26"/>
+          <w:lang w:val="en-US"/>
+        </w:rPr>
+        <w:t>If you mistakenly press the wrong number or get distracted by the other voice, continue as usual and refocus your attention on the target voice for the next number</w:t>
+      </w:r>
+      <w:r>
+        <w:rPr>
+          <w:b/>
+          <w:bCs/>
+          <w:lang w:val="en-US"/>
+        </w:rPr>
+        <w:t>.</w:t>
+      </w:r>
+      <w:r>
+        <w:rPr>
+          <w:rStyle w:val="hwtze"/>
+          <w:rFonts w:asciiTheme="minorHAnsi" w:eastAsiaTheme="majorEastAsia" w:hAnsiTheme="minorHAnsi"/>
+          <w:sz w:val="28"/>
+          <w:szCs w:val="28"/>
+          <w:lang w:val="en"/>
+        </w:rPr>
+        <w:t xml:space="preserve"> </w:t>
+      </w:r>
+      <w:r>
+        <w:rPr>
+          <w:rStyle w:val="rynqvb"/>
+          <w:rFonts w:asciiTheme="minorHAnsi" w:eastAsiaTheme="majorEastAsia" w:hAnsiTheme="minorHAnsi"/>
+          <w:sz w:val="28"/>
+          <w:szCs w:val="28"/>
+          <w:lang w:val="en"/>
+        </w:rPr>
+        <w:t xml:space="preserve">We will notify you when each block ends and this will be repeated </w:t>
+      </w:r>
+      <w:r>
+        <w:rPr>
+          <w:rStyle w:val="rynqvb"/>
+          <w:rFonts w:asciiTheme="minorHAnsi" w:eastAsiaTheme="majorEastAsia" w:hAnsiTheme="minorHAnsi"/>
+          <w:sz w:val="28"/>
+          <w:szCs w:val="28"/>
+          <w:lang w:val="en"/>
+        </w:rPr>
+        <w:t>20</w:t>
+      </w:r>
+      <w:r>
+        <w:rPr>
+          <w:rStyle w:val="rynqvb"/>
+          <w:rFonts w:asciiTheme="minorHAnsi" w:eastAsiaTheme="majorEastAsia" w:hAnsiTheme="minorHAnsi"/>
+          <w:sz w:val="28"/>
+          <w:szCs w:val="28"/>
+          <w:lang w:val="en"/>
+        </w:rPr>
+        <w:t xml:space="preserve"> times.</w:t>
+      </w:r>
+      <w:r>
+        <w:rPr>
+          <w:rStyle w:val="hwtze"/>
+          <w:rFonts w:asciiTheme="minorHAnsi" w:eastAsiaTheme="majorEastAsia" w:hAnsiTheme="minorHAnsi"/>
+          <w:sz w:val="28"/>
+          <w:szCs w:val="28"/>
+          <w:lang w:val="en"/>
+        </w:rPr>
+        <w:t xml:space="preserve"> </w:t>
+      </w:r>
+    </w:p>
+    <w:p>
+      <w:pPr>
+        <w:pStyle w:val="NormalWeb"/>
+        <w:spacing w:line="360" w:lineRule="auto"/>
+        <w:jc w:val="both"/>
+        <w:rPr>
+          <w:rFonts w:asciiTheme="minorHAnsi" w:hAnsiTheme="minorHAnsi" w:cstheme="minorHAnsi"/>
+          <w:sz w:val="28"/>
+          <w:szCs w:val="28"/>
+          <w:lang w:val="en-GB"/>
+        </w:rPr>
+      </w:pPr>
+      <w:r>
+        <w:rPr>
+          <w:rFonts w:asciiTheme="minorHAnsi" w:hAnsiTheme="minorHAnsi" w:cstheme="minorHAnsi"/>
+          <w:sz w:val="28"/>
+          <w:szCs w:val="28"/>
+          <w:lang w:val="en-GB"/>
+        </w:rPr>
+        <w:t xml:space="preserve">The same procedure will be applied for the vertical axis as well. </w:t>
       </w:r>
     </w:p>
     <w:p>
@@ -5110,7 +5117,6 @@
           <w:noProof/>
           <w:lang w:val="en-US"/>
         </w:rPr>
-        <w:lastRenderedPageBreak/>
         <w:br/>
       </w:r>
     </w:p>
@@ -5957,6 +5963,7 @@
           <w:b/>
           <w:bCs/>
           <w:i/>
+          <w:color w:val="FF0000"/>
           <w:sz w:val="26"/>
           <w:szCs w:val="26"/>
           <w:lang w:val="en-GB"/>
@@ -5968,11 +5975,51 @@
           <w:b/>
           <w:bCs/>
           <w:i/>
-          <w:sz w:val="26"/>
-          <w:szCs w:val="26"/>
-          <w:lang w:val="en-GB"/>
-        </w:rPr>
-        <w:t>The same procedure may be applied not only for the horizontal, but also the vertical axis as well (for potential positions of the loudspeakers, please see Figure 2.</w:t>
+          <w:color w:val="FF0000"/>
+          <w:sz w:val="26"/>
+          <w:szCs w:val="26"/>
+          <w:lang w:val="en-GB"/>
+        </w:rPr>
+        <w:t>The same procedure may be applied not only for the horizontal, but also the vertical axis</w:t>
+      </w:r>
+      <w:r>
+        <w:rPr>
+          <w:rFonts w:asciiTheme="minorHAnsi" w:hAnsiTheme="minorHAnsi" w:cstheme="minorHAnsi"/>
+          <w:b/>
+          <w:bCs/>
+          <w:i/>
+          <w:color w:val="FF0000"/>
+          <w:sz w:val="26"/>
+          <w:szCs w:val="26"/>
+          <w:lang w:val="en-GB"/>
+        </w:rPr>
+        <w:t xml:space="preserve"> </w:t>
+      </w:r>
+      <w:r>
+        <w:rPr>
+          <w:rFonts w:asciiTheme="minorHAnsi" w:hAnsiTheme="minorHAnsi" w:cstheme="minorHAnsi"/>
+          <w:b/>
+          <w:bCs/>
+          <w:i/>
+          <w:color w:val="FF0000"/>
+          <w:sz w:val="26"/>
+          <w:szCs w:val="26"/>
+          <w:lang w:val="en-GB"/>
+        </w:rPr>
+        <w:t>(for potential positions of the loudspeakers, please see Figure 2.</w:t>
+      </w:r>
+      <w:r>
+        <w:rPr>
+          <w:rFonts w:asciiTheme="minorHAnsi" w:hAnsiTheme="minorHAnsi" w:cstheme="minorHAnsi"/>
+          <w:b/>
+          <w:bCs/>
+          <w:i/>
+          <w:color w:val="FF0000"/>
+          <w:sz w:val="26"/>
+          <w:szCs w:val="26"/>
+          <w:lang w:val="en-GB"/>
+        </w:rPr>
+        <w:t xml:space="preserve"> The used axis varies from block to block.</w:t>
       </w:r>
     </w:p>
     <w:p>

</xml_diff>